<commit_message>
Przeciez wiesz, ze to fatalny blad :D
</commit_message>
<xml_diff>
--- a/ZPI-projekt.docx
+++ b/ZPI-projekt.docx
@@ -632,8 +632,16 @@
             <w:tcW w:w="6799" w:type="dxa"/>
           </w:tcPr>
           <w:p>
-            <w:r>
-              <w:t>Stworzenie wspólnego dokumentu Word oraz repozytorium</w:t>
+            <w:bookmarkStart w:id="0" w:name="_GoBack"/>
+            <w:r>
+              <w:rPr>
+                <w:color w:val="FF0000"/>
+              </w:rPr>
+              <w:t xml:space="preserve">Stworzenie </w:t>
+            </w:r>
+            <w:bookmarkEnd w:id="0"/>
+            <w:r>
+              <w:t>wspólnego dokumentu Word oraz repozytorium</w:t>
             </w:r>
           </w:p>
           <w:p>
@@ -816,13 +824,7 @@
           </w:tcPr>
           <w:p>
             <w:r>
-              <w:t>Dodanie</w:t>
-            </w:r>
-            <w:r>
-              <w:t xml:space="preserve"> możliwości filtrowania i sortowania</w:t>
-            </w:r>
-            <w:r>
-              <w:t xml:space="preserve"> zasobów</w:t>
+              <w:t>Dodanie możliwości filtrowania i sortowania zasobów</w:t>
             </w:r>
           </w:p>
           <w:p>
@@ -1314,8 +1316,6 @@
           <w:sz w:val="24"/>
         </w:rPr>
       </w:pPr>
-      <w:bookmarkStart w:id="0" w:name="_GoBack"/>
-      <w:bookmarkEnd w:id="0"/>
     </w:p>
     <w:p>
       <w:pPr>

</xml_diff>

<commit_message>
Wybór wstępnej funkcjonalności do zrobienia.
</commit_message>
<xml_diff>
--- a/ZPI-projekt.docx
+++ b/ZPI-projekt.docx
@@ -632,14 +632,12 @@
             <w:tcW w:w="6799" w:type="dxa"/>
           </w:tcPr>
           <w:p>
-            <w:bookmarkStart w:id="0" w:name="_GoBack"/>
             <w:r>
               <w:rPr>
                 <w:color w:val="FF0000"/>
               </w:rPr>
               <w:t xml:space="preserve">Stworzenie </w:t>
             </w:r>
-            <w:bookmarkEnd w:id="0"/>
             <w:r>
               <w:t>wspólnego dokumentu Word oraz repozytorium</w:t>
             </w:r>
@@ -1135,6 +1133,12 @@
                 <w:sz w:val="24"/>
               </w:rPr>
             </w:pPr>
+            <w:r>
+              <w:rPr>
+                <w:sz w:val="24"/>
+              </w:rPr>
+              <w:t xml:space="preserve">Zarządzanie użytkownikami </w:t>
+            </w:r>
           </w:p>
         </w:tc>
         <w:tc>
@@ -1147,6 +1151,14 @@
                 <w:sz w:val="24"/>
               </w:rPr>
             </w:pPr>
+            <w:r>
+              <w:rPr>
+                <w:sz w:val="24"/>
+              </w:rPr>
+              <w:t>Pomoc nad pracami serwerowymi</w:t>
+            </w:r>
+            <w:bookmarkStart w:id="0" w:name="_GoBack"/>
+            <w:bookmarkEnd w:id="0"/>
           </w:p>
         </w:tc>
       </w:tr>

</xml_diff>

<commit_message>
improved look of document
</commit_message>
<xml_diff>
--- a/ZPI-projekt.docx
+++ b/ZPI-projekt.docx
@@ -45,23 +45,19 @@
           <w:ilvl w:val="0"/>
           <w:numId w:val="1"/>
         </w:numPr>
-        <w:rPr>
+        <w:ind w:left="357" w:hanging="357"/>
+        <w:rPr>
+          <w:b/>
           <w:sz w:val="24"/>
         </w:rPr>
       </w:pPr>
       <w:r>
         <w:rPr>
+          <w:b/>
           <w:sz w:val="24"/>
         </w:rPr>
         <w:t>Lista funkcjonalności</w:t>
       </w:r>
-    </w:p>
-    <w:p>
-      <w:pPr>
-        <w:rPr>
-          <w:sz w:val="24"/>
-        </w:rPr>
-      </w:pPr>
     </w:p>
     <w:tbl>
       <w:tblPr>
@@ -545,23 +541,19 @@
           <w:ilvl w:val="0"/>
           <w:numId w:val="1"/>
         </w:numPr>
-        <w:rPr>
+        <w:ind w:left="357" w:hanging="357"/>
+        <w:rPr>
+          <w:b/>
           <w:sz w:val="24"/>
         </w:rPr>
       </w:pPr>
       <w:r>
         <w:rPr>
+          <w:b/>
           <w:sz w:val="24"/>
         </w:rPr>
         <w:t>Harmonogram projektu</w:t>
       </w:r>
-    </w:p>
-    <w:p>
-      <w:pPr>
-        <w:rPr>
-          <w:sz w:val="24"/>
-        </w:rPr>
-      </w:pPr>
     </w:p>
     <w:tbl>
       <w:tblPr>
@@ -969,16 +961,44 @@
     <w:p>
       <w:pPr>
         <w:pStyle w:val="Akapitzlist"/>
+        <w:ind w:left="357"/>
+        <w:rPr>
+          <w:b/>
+          <w:sz w:val="24"/>
+        </w:rPr>
+      </w:pPr>
+    </w:p>
+    <w:p>
+      <w:pPr>
+        <w:rPr>
+          <w:b/>
+          <w:sz w:val="24"/>
+        </w:rPr>
+      </w:pPr>
+      <w:r>
+        <w:rPr>
+          <w:b/>
+          <w:sz w:val="24"/>
+        </w:rPr>
+        <w:br w:type="page"/>
+      </w:r>
+    </w:p>
+    <w:p>
+      <w:pPr>
+        <w:pStyle w:val="Akapitzlist"/>
         <w:numPr>
           <w:ilvl w:val="0"/>
           <w:numId w:val="1"/>
         </w:numPr>
-        <w:rPr>
+        <w:ind w:left="357" w:hanging="357"/>
+        <w:rPr>
+          <w:b/>
           <w:sz w:val="24"/>
         </w:rPr>
       </w:pPr>
       <w:r>
         <w:rPr>
+          <w:b/>
           <w:sz w:val="24"/>
         </w:rPr>
         <w:lastRenderedPageBreak/>
@@ -991,19 +1011,8 @@
           <w:sz w:val="24"/>
         </w:rPr>
       </w:pPr>
-    </w:p>
-    <w:p>
-      <w:pPr>
-        <w:rPr>
-          <w:sz w:val="24"/>
-        </w:rPr>
-      </w:pPr>
-      <w:r>
-        <w:rPr>
-          <w:sz w:val="24"/>
-        </w:rPr>
-        <w:t>Inne aplikacje i ich opis</w:t>
-      </w:r>
+      <w:bookmarkStart w:id="0" w:name="_GoBack"/>
+      <w:bookmarkEnd w:id="0"/>
     </w:p>
     <w:p>
       <w:pPr>
@@ -1019,12 +1028,15 @@
           <w:ilvl w:val="0"/>
           <w:numId w:val="1"/>
         </w:numPr>
-        <w:rPr>
+        <w:ind w:left="357" w:hanging="357"/>
+        <w:rPr>
+          <w:b/>
           <w:sz w:val="24"/>
         </w:rPr>
       </w:pPr>
       <w:r>
         <w:rPr>
+          <w:b/>
           <w:sz w:val="24"/>
         </w:rPr>
         <w:t>Podział zadań</w:t>
@@ -1157,8 +1169,6 @@
               </w:rPr>
               <w:t>Pomoc nad pracami serwerowymi</w:t>
             </w:r>
-            <w:bookmarkStart w:id="0" w:name="_GoBack"/>
-            <w:bookmarkEnd w:id="0"/>
           </w:p>
         </w:tc>
       </w:tr>
@@ -1336,12 +1346,15 @@
           <w:ilvl w:val="0"/>
           <w:numId w:val="1"/>
         </w:numPr>
-        <w:rPr>
+        <w:ind w:left="357" w:hanging="357"/>
+        <w:rPr>
+          <w:b/>
           <w:sz w:val="24"/>
         </w:rPr>
       </w:pPr>
       <w:r>
         <w:rPr>
+          <w:b/>
           <w:sz w:val="24"/>
         </w:rPr>
         <w:t>Diagram przypadków użycia</w:t>
@@ -1354,12 +1367,15 @@
           <w:ilvl w:val="0"/>
           <w:numId w:val="1"/>
         </w:numPr>
-        <w:rPr>
+        <w:ind w:left="357" w:hanging="357"/>
+        <w:rPr>
+          <w:b/>
           <w:sz w:val="24"/>
         </w:rPr>
       </w:pPr>
       <w:r>
         <w:rPr>
+          <w:b/>
           <w:sz w:val="24"/>
         </w:rPr>
         <w:t>Model danych</w:t>
@@ -1372,12 +1388,15 @@
           <w:ilvl w:val="0"/>
           <w:numId w:val="1"/>
         </w:numPr>
-        <w:rPr>
+        <w:ind w:left="357" w:hanging="357"/>
+        <w:rPr>
+          <w:b/>
           <w:sz w:val="24"/>
         </w:rPr>
       </w:pPr>
       <w:r>
         <w:rPr>
+          <w:b/>
           <w:sz w:val="24"/>
         </w:rPr>
         <w:t>Rozplanowana baza danych</w:t>

</xml_diff>

<commit_message>
added list of application which are available on market; added function for myself
</commit_message>
<xml_diff>
--- a/ZPI-projekt.docx
+++ b/ZPI-projekt.docx
@@ -1002,24 +1002,554 @@
           <w:sz w:val="24"/>
         </w:rPr>
         <w:lastRenderedPageBreak/>
-        <w:t>Porównanie z innymi aplikacjami</w:t>
-      </w:r>
-    </w:p>
-    <w:p>
-      <w:pPr>
-        <w:rPr>
-          <w:sz w:val="24"/>
-        </w:rPr>
-      </w:pPr>
-      <w:bookmarkStart w:id="0" w:name="_GoBack"/>
-      <w:bookmarkEnd w:id="0"/>
-    </w:p>
-    <w:p>
-      <w:pPr>
-        <w:rPr>
-          <w:sz w:val="24"/>
-        </w:rPr>
-      </w:pPr>
+        <w:t>Inne podobne aplikacje dostępne na rynku</w:t>
+      </w:r>
+    </w:p>
+    <w:p>
+      <w:pPr>
+        <w:pStyle w:val="Akapitzlist"/>
+        <w:numPr>
+          <w:ilvl w:val="0"/>
+          <w:numId w:val="2"/>
+        </w:numPr>
+        <w:jc w:val="both"/>
+        <w:rPr>
+          <w:sz w:val="24"/>
+        </w:rPr>
+      </w:pPr>
+      <w:hyperlink r:id="rId6" w:history="1">
+        <w:r>
+          <w:rPr>
+            <w:rStyle w:val="Hipercze"/>
+            <w:sz w:val="24"/>
+          </w:rPr>
+          <w:t>https://twojawypozyczalnia.pl</w:t>
+        </w:r>
+      </w:hyperlink>
+    </w:p>
+    <w:p>
+      <w:pPr>
+        <w:pStyle w:val="Akapitzlist"/>
+        <w:numPr>
+          <w:ilvl w:val="1"/>
+          <w:numId w:val="2"/>
+        </w:numPr>
+        <w:jc w:val="both"/>
+        <w:rPr>
+          <w:sz w:val="24"/>
+        </w:rPr>
+      </w:pPr>
+      <w:r>
+        <w:rPr>
+          <w:sz w:val="24"/>
+        </w:rPr>
+        <w:t>Strona internetowa skierowana głównie do przedsiębiorców prowadzących wypożyczalnie – np. samochodowe</w:t>
+      </w:r>
+    </w:p>
+    <w:p>
+      <w:pPr>
+        <w:pStyle w:val="Akapitzlist"/>
+        <w:numPr>
+          <w:ilvl w:val="1"/>
+          <w:numId w:val="2"/>
+        </w:numPr>
+        <w:jc w:val="both"/>
+        <w:rPr>
+          <w:sz w:val="24"/>
+        </w:rPr>
+      </w:pPr>
+      <w:r>
+        <w:rPr>
+          <w:sz w:val="24"/>
+        </w:rPr>
+        <w:t>Cena od 49 zł / miesiąc do 490 zł / miesiąc</w:t>
+      </w:r>
+    </w:p>
+    <w:p>
+      <w:pPr>
+        <w:pStyle w:val="Akapitzlist"/>
+        <w:numPr>
+          <w:ilvl w:val="1"/>
+          <w:numId w:val="2"/>
+        </w:numPr>
+        <w:jc w:val="both"/>
+        <w:rPr>
+          <w:sz w:val="24"/>
+        </w:rPr>
+      </w:pPr>
+      <w:r>
+        <w:rPr>
+          <w:sz w:val="24"/>
+        </w:rPr>
+        <w:t>W ramach podstawowej oferty można dodać 20 produktów dostępnych do wypożyczenia</w:t>
+      </w:r>
+    </w:p>
+    <w:p>
+      <w:pPr>
+        <w:pStyle w:val="Akapitzlist"/>
+        <w:numPr>
+          <w:ilvl w:val="1"/>
+          <w:numId w:val="2"/>
+        </w:numPr>
+        <w:jc w:val="both"/>
+        <w:rPr>
+          <w:sz w:val="24"/>
+        </w:rPr>
+      </w:pPr>
+      <w:r>
+        <w:rPr>
+          <w:sz w:val="24"/>
+        </w:rPr>
+        <w:t>Z poziomu aplikacji możemy utworzyć stronę www dla swojej wypożyczalni – nie mamy kompleksowego wglądu do innych wypożyczalni</w:t>
+      </w:r>
+    </w:p>
+    <w:p>
+      <w:pPr>
+        <w:pStyle w:val="Akapitzlist"/>
+        <w:numPr>
+          <w:ilvl w:val="1"/>
+          <w:numId w:val="2"/>
+        </w:numPr>
+        <w:jc w:val="both"/>
+        <w:rPr>
+          <w:sz w:val="24"/>
+        </w:rPr>
+      </w:pPr>
+      <w:r>
+        <w:rPr>
+          <w:sz w:val="24"/>
+        </w:rPr>
+        <w:t>Możliwość utworzenia indywidualnej oferty</w:t>
+      </w:r>
+    </w:p>
+    <w:p>
+      <w:pPr>
+        <w:pStyle w:val="Akapitzlist"/>
+        <w:numPr>
+          <w:ilvl w:val="0"/>
+          <w:numId w:val="2"/>
+        </w:numPr>
+        <w:jc w:val="both"/>
+        <w:rPr>
+          <w:sz w:val="24"/>
+        </w:rPr>
+      </w:pPr>
+      <w:hyperlink r:id="rId7" w:history="1">
+        <w:r>
+          <w:rPr>
+            <w:rStyle w:val="Hipercze"/>
+            <w:sz w:val="24"/>
+          </w:rPr>
+          <w:t>https://www.olx.pl</w:t>
+        </w:r>
+      </w:hyperlink>
+    </w:p>
+    <w:p>
+      <w:pPr>
+        <w:pStyle w:val="Akapitzlist"/>
+        <w:numPr>
+          <w:ilvl w:val="1"/>
+          <w:numId w:val="2"/>
+        </w:numPr>
+        <w:jc w:val="both"/>
+        <w:rPr>
+          <w:sz w:val="24"/>
+        </w:rPr>
+      </w:pPr>
+      <w:r>
+        <w:rPr>
+          <w:sz w:val="24"/>
+        </w:rPr>
+        <w:t>Głównie oferty sprzedam / kupię / oddam</w:t>
+      </w:r>
+    </w:p>
+    <w:p>
+      <w:pPr>
+        <w:pStyle w:val="Akapitzlist"/>
+        <w:numPr>
+          <w:ilvl w:val="1"/>
+          <w:numId w:val="2"/>
+        </w:numPr>
+        <w:jc w:val="both"/>
+        <w:rPr>
+          <w:sz w:val="24"/>
+        </w:rPr>
+      </w:pPr>
+      <w:r>
+        <w:rPr>
+          <w:sz w:val="24"/>
+        </w:rPr>
+        <w:t>Brak obsługi wypożyczeń</w:t>
+      </w:r>
+    </w:p>
+    <w:p>
+      <w:pPr>
+        <w:pStyle w:val="Akapitzlist"/>
+        <w:numPr>
+          <w:ilvl w:val="1"/>
+          <w:numId w:val="2"/>
+        </w:numPr>
+        <w:jc w:val="both"/>
+        <w:rPr>
+          <w:sz w:val="24"/>
+        </w:rPr>
+      </w:pPr>
+      <w:r>
+        <w:rPr>
+          <w:sz w:val="24"/>
+        </w:rPr>
+        <w:t>Brak obsługi umawiania terminów</w:t>
+      </w:r>
+    </w:p>
+    <w:p>
+      <w:pPr>
+        <w:pStyle w:val="Akapitzlist"/>
+        <w:numPr>
+          <w:ilvl w:val="0"/>
+          <w:numId w:val="2"/>
+        </w:numPr>
+        <w:jc w:val="both"/>
+        <w:rPr>
+          <w:sz w:val="24"/>
+        </w:rPr>
+      </w:pPr>
+      <w:hyperlink r:id="rId8" w:history="1">
+        <w:r>
+          <w:rPr>
+            <w:rStyle w:val="Hipercze"/>
+            <w:sz w:val="24"/>
+          </w:rPr>
+          <w:t>https://appoint.ly</w:t>
+        </w:r>
+      </w:hyperlink>
+    </w:p>
+    <w:p>
+      <w:pPr>
+        <w:pStyle w:val="Akapitzlist"/>
+        <w:numPr>
+          <w:ilvl w:val="1"/>
+          <w:numId w:val="2"/>
+        </w:numPr>
+        <w:jc w:val="both"/>
+        <w:rPr>
+          <w:sz w:val="24"/>
+        </w:rPr>
+      </w:pPr>
+      <w:r>
+        <w:rPr>
+          <w:sz w:val="24"/>
+        </w:rPr>
+        <w:t xml:space="preserve">Aplikacja służąca do umawiania </w:t>
+      </w:r>
+      <w:r>
+        <w:rPr>
+          <w:sz w:val="24"/>
+        </w:rPr>
+        <w:t>się na spotkania – wyznaczanie terminów</w:t>
+      </w:r>
+    </w:p>
+    <w:p>
+      <w:pPr>
+        <w:pStyle w:val="Akapitzlist"/>
+        <w:numPr>
+          <w:ilvl w:val="1"/>
+          <w:numId w:val="2"/>
+        </w:numPr>
+        <w:jc w:val="both"/>
+        <w:rPr>
+          <w:sz w:val="24"/>
+        </w:rPr>
+      </w:pPr>
+      <w:r>
+        <w:rPr>
+          <w:sz w:val="24"/>
+        </w:rPr>
+        <w:t>Możliwość zapraszania osób do spotkania za pomocą odnośnika strony www</w:t>
+      </w:r>
+    </w:p>
+    <w:p>
+      <w:pPr>
+        <w:pStyle w:val="Akapitzlist"/>
+        <w:numPr>
+          <w:ilvl w:val="1"/>
+          <w:numId w:val="2"/>
+        </w:numPr>
+        <w:jc w:val="both"/>
+        <w:rPr>
+          <w:sz w:val="24"/>
+        </w:rPr>
+      </w:pPr>
+      <w:r>
+        <w:rPr>
+          <w:sz w:val="24"/>
+        </w:rPr>
+        <w:t>Możliwość ustalania sposobów kontaktu</w:t>
+      </w:r>
+    </w:p>
+    <w:p>
+      <w:pPr>
+        <w:pStyle w:val="Akapitzlist"/>
+        <w:numPr>
+          <w:ilvl w:val="1"/>
+          <w:numId w:val="2"/>
+        </w:numPr>
+        <w:jc w:val="both"/>
+        <w:rPr>
+          <w:sz w:val="24"/>
+        </w:rPr>
+      </w:pPr>
+      <w:r>
+        <w:rPr>
+          <w:sz w:val="24"/>
+        </w:rPr>
+        <w:t>Możliwość integracji z zewnętrznym kalendarzem</w:t>
+      </w:r>
+    </w:p>
+    <w:p>
+      <w:pPr>
+        <w:pStyle w:val="Akapitzlist"/>
+        <w:numPr>
+          <w:ilvl w:val="0"/>
+          <w:numId w:val="2"/>
+        </w:numPr>
+        <w:jc w:val="both"/>
+        <w:rPr>
+          <w:sz w:val="24"/>
+        </w:rPr>
+      </w:pPr>
+      <w:proofErr w:type="spellStart"/>
+      <w:r>
+        <w:rPr>
+          <w:sz w:val="24"/>
+        </w:rPr>
+        <w:t>Locolo</w:t>
+      </w:r>
+      <w:proofErr w:type="spellEnd"/>
+    </w:p>
+    <w:p>
+      <w:pPr>
+        <w:pStyle w:val="Akapitzlist"/>
+        <w:numPr>
+          <w:ilvl w:val="1"/>
+          <w:numId w:val="2"/>
+        </w:numPr>
+        <w:jc w:val="both"/>
+        <w:rPr>
+          <w:sz w:val="24"/>
+        </w:rPr>
+      </w:pPr>
+      <w:r>
+        <w:rPr>
+          <w:sz w:val="24"/>
+        </w:rPr>
+        <w:t>Aplikacja mobilna dostępna jedynie na platformę iOS</w:t>
+      </w:r>
+    </w:p>
+    <w:p>
+      <w:pPr>
+        <w:pStyle w:val="Akapitzlist"/>
+        <w:numPr>
+          <w:ilvl w:val="1"/>
+          <w:numId w:val="2"/>
+        </w:numPr>
+        <w:jc w:val="both"/>
+        <w:rPr>
+          <w:sz w:val="24"/>
+        </w:rPr>
+      </w:pPr>
+      <w:r>
+        <w:rPr>
+          <w:sz w:val="24"/>
+        </w:rPr>
+        <w:t>Funkcjonalność podobna do założeń naszej aplikacji</w:t>
+      </w:r>
+    </w:p>
+    <w:p>
+      <w:pPr>
+        <w:pStyle w:val="Akapitzlist"/>
+        <w:numPr>
+          <w:ilvl w:val="1"/>
+          <w:numId w:val="2"/>
+        </w:numPr>
+        <w:jc w:val="both"/>
+        <w:rPr>
+          <w:sz w:val="24"/>
+        </w:rPr>
+      </w:pPr>
+      <w:r>
+        <w:rPr>
+          <w:sz w:val="24"/>
+        </w:rPr>
+        <w:t>Możliwość zarabiania „krypto-pieniędzy” w zamian za wypożyczanie swoich rzeczy</w:t>
+      </w:r>
+    </w:p>
+    <w:p>
+      <w:pPr>
+        <w:pStyle w:val="Akapitzlist"/>
+        <w:numPr>
+          <w:ilvl w:val="1"/>
+          <w:numId w:val="2"/>
+        </w:numPr>
+        <w:jc w:val="both"/>
+        <w:rPr>
+          <w:sz w:val="24"/>
+        </w:rPr>
+      </w:pPr>
+      <w:r>
+        <w:rPr>
+          <w:sz w:val="24"/>
+        </w:rPr>
+        <w:t>Wystawianie własnych przedmiotów wraz z opisem, zdjęciem oraz ceną za wypożyczenie</w:t>
+      </w:r>
+    </w:p>
+    <w:p>
+      <w:pPr>
+        <w:pStyle w:val="Akapitzlist"/>
+        <w:numPr>
+          <w:ilvl w:val="1"/>
+          <w:numId w:val="2"/>
+        </w:numPr>
+        <w:jc w:val="both"/>
+        <w:rPr>
+          <w:sz w:val="24"/>
+        </w:rPr>
+      </w:pPr>
+      <w:r>
+        <w:rPr>
+          <w:sz w:val="24"/>
+        </w:rPr>
+        <w:t>Personalizacja profilu</w:t>
+      </w:r>
+    </w:p>
+    <w:p>
+      <w:pPr>
+        <w:pStyle w:val="Akapitzlist"/>
+        <w:numPr>
+          <w:ilvl w:val="1"/>
+          <w:numId w:val="2"/>
+        </w:numPr>
+        <w:jc w:val="both"/>
+        <w:rPr>
+          <w:sz w:val="24"/>
+        </w:rPr>
+      </w:pPr>
+      <w:r>
+        <w:rPr>
+          <w:sz w:val="24"/>
+        </w:rPr>
+        <w:t>Wystawianie opinii obu stronom „wypożyczenia”</w:t>
+      </w:r>
+    </w:p>
+    <w:p>
+      <w:pPr>
+        <w:pStyle w:val="Akapitzlist"/>
+        <w:numPr>
+          <w:ilvl w:val="1"/>
+          <w:numId w:val="2"/>
+        </w:numPr>
+        <w:jc w:val="both"/>
+        <w:rPr>
+          <w:sz w:val="24"/>
+        </w:rPr>
+      </w:pPr>
+      <w:r>
+        <w:rPr>
+          <w:sz w:val="24"/>
+        </w:rPr>
+        <w:t>Nieznana w Polsce</w:t>
+      </w:r>
+    </w:p>
+    <w:p>
+      <w:pPr>
+        <w:pStyle w:val="Akapitzlist"/>
+        <w:numPr>
+          <w:ilvl w:val="0"/>
+          <w:numId w:val="2"/>
+        </w:numPr>
+        <w:jc w:val="both"/>
+        <w:rPr>
+          <w:sz w:val="24"/>
+        </w:rPr>
+      </w:pPr>
+      <w:hyperlink r:id="rId9" w:history="1">
+        <w:r>
+          <w:rPr>
+            <w:rStyle w:val="Hipercze"/>
+            <w:sz w:val="24"/>
+          </w:rPr>
+          <w:t>http://app.lendogram.com</w:t>
+        </w:r>
+      </w:hyperlink>
+    </w:p>
+    <w:p>
+      <w:pPr>
+        <w:pStyle w:val="Akapitzlist"/>
+        <w:numPr>
+          <w:ilvl w:val="1"/>
+          <w:numId w:val="2"/>
+        </w:numPr>
+        <w:jc w:val="both"/>
+        <w:rPr>
+          <w:sz w:val="24"/>
+        </w:rPr>
+      </w:pPr>
+      <w:r>
+        <w:rPr>
+          <w:sz w:val="24"/>
+        </w:rPr>
+        <w:t>Dostępna również jako aplikacja mobilna na platformę iOS</w:t>
+      </w:r>
+    </w:p>
+    <w:p>
+      <w:pPr>
+        <w:pStyle w:val="Akapitzlist"/>
+        <w:numPr>
+          <w:ilvl w:val="1"/>
+          <w:numId w:val="2"/>
+        </w:numPr>
+        <w:jc w:val="both"/>
+        <w:rPr>
+          <w:sz w:val="24"/>
+        </w:rPr>
+      </w:pPr>
+      <w:r>
+        <w:rPr>
+          <w:sz w:val="24"/>
+        </w:rPr>
+        <w:t>Dodawanie przedmiotów do wypożyczenia</w:t>
+      </w:r>
+    </w:p>
+    <w:p>
+      <w:pPr>
+        <w:pStyle w:val="Akapitzlist"/>
+        <w:numPr>
+          <w:ilvl w:val="1"/>
+          <w:numId w:val="2"/>
+        </w:numPr>
+        <w:jc w:val="both"/>
+        <w:rPr>
+          <w:sz w:val="24"/>
+        </w:rPr>
+      </w:pPr>
+      <w:r>
+        <w:rPr>
+          <w:sz w:val="24"/>
+        </w:rPr>
+        <w:t>Mało dostępnych ofert – głównie możliwe jest wysyłanie próśb do znajomych</w:t>
+      </w:r>
+    </w:p>
+    <w:p>
+      <w:pPr>
+        <w:rPr>
+          <w:sz w:val="24"/>
+        </w:rPr>
+      </w:pPr>
+      <w:r>
+        <w:rPr>
+          <w:sz w:val="24"/>
+        </w:rPr>
+        <w:br w:type="page"/>
+      </w:r>
     </w:p>
     <w:p>
       <w:pPr>
@@ -1039,6 +1569,7 @@
           <w:b/>
           <w:sz w:val="24"/>
         </w:rPr>
+        <w:lastRenderedPageBreak/>
         <w:t>Podział zadań</w:t>
       </w:r>
     </w:p>
@@ -1201,6 +1732,24 @@
                 <w:sz w:val="24"/>
               </w:rPr>
             </w:pPr>
+            <w:r>
+              <w:rPr>
+                <w:sz w:val="24"/>
+              </w:rPr>
+              <w:t>UI design, Front</w:t>
+            </w:r>
+            <w:r>
+              <w:rPr>
+                <w:sz w:val="24"/>
+              </w:rPr>
+              <w:t>-</w:t>
+            </w:r>
+            <w:r>
+              <w:rPr>
+                <w:sz w:val="24"/>
+              </w:rPr>
+              <w:t>end</w:t>
+            </w:r>
           </w:p>
         </w:tc>
         <w:tc>
@@ -1213,6 +1762,8 @@
                 <w:sz w:val="24"/>
               </w:rPr>
             </w:pPr>
+            <w:bookmarkStart w:id="0" w:name="_GoBack"/>
+            <w:bookmarkEnd w:id="0"/>
           </w:p>
         </w:tc>
       </w:tr>
@@ -1415,6 +1966,119 @@
 <file path=word/numbering.xml><?xml version="1.0" encoding="utf-8"?>
 <w:numbering xmlns:wpc="http://schemas.microsoft.com/office/word/2010/wordprocessingCanvas" xmlns:cx="http://schemas.microsoft.com/office/drawing/2014/chartex" xmlns:cx1="http://schemas.microsoft.com/office/drawing/2015/9/8/chartex" xmlns:cx2="http://schemas.microsoft.com/office/drawing/2015/10/21/chartex" xmlns:cx3="http://schemas.microsoft.com/office/drawing/2016/5/9/chartex" xmlns:cx4="http://schemas.microsoft.com/office/drawing/2016/5/10/chartex" xmlns:cx5="http://schemas.microsoft.com/office/drawing/2016/5/11/chartex" xmlns:cx6="http://schemas.microsoft.com/office/drawing/2016/5/12/chartex" xmlns:cx7="http://schemas.microsoft.com/office/drawing/2016/5/13/chartex" xmlns:cx8="http://schemas.microsoft.com/office/drawing/2016/5/14/chartex" xmlns:mc="http://schemas.openxmlformats.org/markup-compatibility/2006" xmlns:aink="http://schemas.microsoft.com/office/drawing/2016/ink" xmlns:am3d="http://schemas.microsoft.com/office/drawing/2017/model3d" xmlns:o="urn:schemas-microsoft-com:office:office" xmlns:r="http://schemas.openxmlformats.org/officeDocument/2006/relationships" xmlns:m="http://schemas.openxmlformats.org/officeDocument/2006/math" xmlns:v="urn:schemas-microsoft-com:vml" xmlns:wp14="http://schemas.microsoft.com/office/word/2010/wordprocessingDrawing" xmlns:wp="http://schemas.openxmlformats.org/drawingml/2006/wordprocessingDrawing" xmlns:w10="urn:schemas-microsoft-com:office:word" xmlns:w="http://schemas.openxmlformats.org/wordprocessingml/2006/main" xmlns:w14="http://schemas.microsoft.com/office/word/2010/wordml" xmlns:w15="http://schemas.microsoft.com/office/word/2012/wordml" xmlns:w16cid="http://schemas.microsoft.com/office/word/2016/wordml/cid" xmlns:w16se="http://schemas.microsoft.com/office/word/2015/wordml/symex" xmlns:wpg="http://schemas.microsoft.com/office/word/2010/wordprocessingGroup" xmlns:wpi="http://schemas.microsoft.com/office/word/2010/wordprocessingInk" xmlns:wne="http://schemas.microsoft.com/office/word/2006/wordml" xmlns:wps="http://schemas.microsoft.com/office/word/2010/wordprocessingShape" mc:Ignorable="w14 w15 w16se w16cid wp14">
   <w:abstractNum w:abstractNumId="0" w15:restartNumberingAfterBreak="0">
+    <w:nsid w:val="4CD379A1"/>
+    <w:multiLevelType w:val="hybridMultilevel"/>
+    <w:tmpl w:val="C46631B4"/>
+    <w:lvl w:ilvl="0" w:tplc="08090001">
+      <w:start w:val="1"/>
+      <w:numFmt w:val="bullet"/>
+      <w:lvlText w:val=""/>
+      <w:lvlJc w:val="left"/>
+      <w:pPr>
+        <w:ind w:left="720" w:hanging="360"/>
+      </w:pPr>
+      <w:rPr>
+        <w:rFonts w:ascii="Symbol" w:hAnsi="Symbol" w:hint="default"/>
+      </w:rPr>
+    </w:lvl>
+    <w:lvl w:ilvl="1" w:tplc="08090003">
+      <w:start w:val="1"/>
+      <w:numFmt w:val="bullet"/>
+      <w:lvlText w:val="o"/>
+      <w:lvlJc w:val="left"/>
+      <w:pPr>
+        <w:ind w:left="1440" w:hanging="360"/>
+      </w:pPr>
+      <w:rPr>
+        <w:rFonts w:ascii="Courier New" w:hAnsi="Courier New" w:cs="Courier New" w:hint="default"/>
+      </w:rPr>
+    </w:lvl>
+    <w:lvl w:ilvl="2" w:tplc="08090005" w:tentative="1">
+      <w:start w:val="1"/>
+      <w:numFmt w:val="bullet"/>
+      <w:lvlText w:val=""/>
+      <w:lvlJc w:val="left"/>
+      <w:pPr>
+        <w:ind w:left="2160" w:hanging="360"/>
+      </w:pPr>
+      <w:rPr>
+        <w:rFonts w:ascii="Wingdings" w:hAnsi="Wingdings" w:hint="default"/>
+      </w:rPr>
+    </w:lvl>
+    <w:lvl w:ilvl="3" w:tplc="08090001" w:tentative="1">
+      <w:start w:val="1"/>
+      <w:numFmt w:val="bullet"/>
+      <w:lvlText w:val=""/>
+      <w:lvlJc w:val="left"/>
+      <w:pPr>
+        <w:ind w:left="2880" w:hanging="360"/>
+      </w:pPr>
+      <w:rPr>
+        <w:rFonts w:ascii="Symbol" w:hAnsi="Symbol" w:hint="default"/>
+      </w:rPr>
+    </w:lvl>
+    <w:lvl w:ilvl="4" w:tplc="08090003" w:tentative="1">
+      <w:start w:val="1"/>
+      <w:numFmt w:val="bullet"/>
+      <w:lvlText w:val="o"/>
+      <w:lvlJc w:val="left"/>
+      <w:pPr>
+        <w:ind w:left="3600" w:hanging="360"/>
+      </w:pPr>
+      <w:rPr>
+        <w:rFonts w:ascii="Courier New" w:hAnsi="Courier New" w:cs="Courier New" w:hint="default"/>
+      </w:rPr>
+    </w:lvl>
+    <w:lvl w:ilvl="5" w:tplc="08090005" w:tentative="1">
+      <w:start w:val="1"/>
+      <w:numFmt w:val="bullet"/>
+      <w:lvlText w:val=""/>
+      <w:lvlJc w:val="left"/>
+      <w:pPr>
+        <w:ind w:left="4320" w:hanging="360"/>
+      </w:pPr>
+      <w:rPr>
+        <w:rFonts w:ascii="Wingdings" w:hAnsi="Wingdings" w:hint="default"/>
+      </w:rPr>
+    </w:lvl>
+    <w:lvl w:ilvl="6" w:tplc="08090001" w:tentative="1">
+      <w:start w:val="1"/>
+      <w:numFmt w:val="bullet"/>
+      <w:lvlText w:val=""/>
+      <w:lvlJc w:val="left"/>
+      <w:pPr>
+        <w:ind w:left="5040" w:hanging="360"/>
+      </w:pPr>
+      <w:rPr>
+        <w:rFonts w:ascii="Symbol" w:hAnsi="Symbol" w:hint="default"/>
+      </w:rPr>
+    </w:lvl>
+    <w:lvl w:ilvl="7" w:tplc="08090003" w:tentative="1">
+      <w:start w:val="1"/>
+      <w:numFmt w:val="bullet"/>
+      <w:lvlText w:val="o"/>
+      <w:lvlJc w:val="left"/>
+      <w:pPr>
+        <w:ind w:left="5760" w:hanging="360"/>
+      </w:pPr>
+      <w:rPr>
+        <w:rFonts w:ascii="Courier New" w:hAnsi="Courier New" w:cs="Courier New" w:hint="default"/>
+      </w:rPr>
+    </w:lvl>
+    <w:lvl w:ilvl="8" w:tplc="08090005" w:tentative="1">
+      <w:start w:val="1"/>
+      <w:numFmt w:val="bullet"/>
+      <w:lvlText w:val=""/>
+      <w:lvlJc w:val="left"/>
+      <w:pPr>
+        <w:ind w:left="6480" w:hanging="360"/>
+      </w:pPr>
+      <w:rPr>
+        <w:rFonts w:ascii="Wingdings" w:hAnsi="Wingdings" w:hint="default"/>
+      </w:rPr>
+    </w:lvl>
+  </w:abstractNum>
+  <w:abstractNum w:abstractNumId="1" w15:restartNumberingAfterBreak="0">
     <w:nsid w:val="627D2684"/>
     <w:multiLevelType w:val="hybridMultilevel"/>
     <w:tmpl w:val="D9588F3A"/>
@@ -1504,6 +2168,9 @@
     </w:lvl>
   </w:abstractNum>
   <w:num w:numId="1">
+    <w:abstractNumId w:val="1"/>
+  </w:num>
+  <w:num w:numId="2">
     <w:abstractNumId w:val="0"/>
   </w:num>
 </w:numbering>
@@ -1964,6 +2631,29 @@
       </w:tblBorders>
     </w:tblPr>
   </w:style>
+  <w:style w:type="character" w:styleId="Hipercze">
+    <w:name w:val="Hyperlink"/>
+    <w:basedOn w:val="Domylnaczcionkaakapitu"/>
+    <w:uiPriority w:val="99"/>
+    <w:unhideWhenUsed/>
+    <w:rsid w:val="004B4B37"/>
+    <w:rPr>
+      <w:color w:val="0563C1" w:themeColor="hyperlink"/>
+      <w:u w:val="single"/>
+    </w:rPr>
+  </w:style>
+  <w:style w:type="character" w:styleId="Nierozpoznanawzmianka">
+    <w:name w:val="Unresolved Mention"/>
+    <w:basedOn w:val="Domylnaczcionkaakapitu"/>
+    <w:uiPriority w:val="99"/>
+    <w:semiHidden/>
+    <w:unhideWhenUsed/>
+    <w:rsid w:val="004B4B37"/>
+    <w:rPr>
+      <w:color w:val="605E5C"/>
+      <w:shd w:val="clear" w:color="auto" w:fill="E1DFDD"/>
+    </w:rPr>
+  </w:style>
 </w:styles>
 </file>
 
@@ -2260,4 +2950,16 @@
     </a:ext>
   </a:extLst>
 </a:theme>
+</file>
+
+<file path=customXml/item1.xml><?xml version="1.0" encoding="utf-8"?>
+<b:Sources xmlns:b="http://schemas.openxmlformats.org/officeDocument/2006/bibliography" xmlns="http://schemas.openxmlformats.org/officeDocument/2006/bibliography" SelectedStyle="\APASixthEditionOfficeOnline.xsl" StyleName="APA" Version="6"/>
+</file>
+
+<file path=customXml/itemProps1.xml><?xml version="1.0" encoding="utf-8"?>
+<ds:datastoreItem xmlns:ds="http://schemas.openxmlformats.org/officeDocument/2006/customXml" ds:itemID="{930D4136-6F28-4D8A-994F-A97BD75C22D9}">
+  <ds:schemaRefs>
+    <ds:schemaRef ds:uri="http://schemas.openxmlformats.org/officeDocument/2006/bibliography"/>
+  </ds:schemaRefs>
+</ds:datastoreItem>
 </file>
</xml_diff>

<commit_message>
added my role proposition and two new functionalities to functionality list
</commit_message>
<xml_diff>
--- a/ZPI-projekt.docx
+++ b/ZPI-projekt.docx
@@ -1762,52 +1762,66 @@
                 <w:sz w:val="24"/>
               </w:rPr>
             </w:pPr>
+          </w:p>
+        </w:tc>
+      </w:tr>
+      <w:tr>
+        <w:tc>
+          <w:tcPr>
+            <w:tcW w:w="3020" w:type="dxa"/>
+          </w:tcPr>
+          <w:p>
+            <w:pPr>
+              <w:rPr>
+                <w:sz w:val="24"/>
+              </w:rPr>
+            </w:pPr>
+            <w:r>
+              <w:rPr>
+                <w:sz w:val="24"/>
+              </w:rPr>
+              <w:t>Michał Krause</w:t>
+            </w:r>
+          </w:p>
+        </w:tc>
+        <w:tc>
+          <w:tcPr>
+            <w:tcW w:w="3021" w:type="dxa"/>
+          </w:tcPr>
+          <w:p>
+            <w:pPr>
+              <w:rPr>
+                <w:sz w:val="24"/>
+              </w:rPr>
+            </w:pPr>
+            <w:proofErr w:type="spellStart"/>
+            <w:r>
+              <w:rPr>
+                <w:sz w:val="24"/>
+              </w:rPr>
+              <w:t>Back</w:t>
+            </w:r>
+            <w:proofErr w:type="spellEnd"/>
+            <w:r>
+              <w:rPr>
+                <w:sz w:val="24"/>
+              </w:rPr>
+              <w:t>-end, Baza danych</w:t>
+            </w:r>
+          </w:p>
+        </w:tc>
+        <w:tc>
+          <w:tcPr>
+            <w:tcW w:w="3021" w:type="dxa"/>
+          </w:tcPr>
+          <w:p>
+            <w:pPr>
+              <w:rPr>
+                <w:sz w:val="24"/>
+              </w:rPr>
+            </w:pPr>
             <w:bookmarkStart w:id="0" w:name="_GoBack"/>
             <w:bookmarkEnd w:id="0"/>
-          </w:p>
-        </w:tc>
-      </w:tr>
-      <w:tr>
-        <w:tc>
-          <w:tcPr>
-            <w:tcW w:w="3020" w:type="dxa"/>
-          </w:tcPr>
-          <w:p>
-            <w:pPr>
-              <w:rPr>
-                <w:sz w:val="24"/>
-              </w:rPr>
-            </w:pPr>
-            <w:r>
-              <w:rPr>
-                <w:sz w:val="24"/>
-              </w:rPr>
-              <w:t>Michał Krause</w:t>
-            </w:r>
-          </w:p>
-        </w:tc>
-        <w:tc>
-          <w:tcPr>
-            <w:tcW w:w="3021" w:type="dxa"/>
-          </w:tcPr>
-          <w:p>
-            <w:pPr>
-              <w:rPr>
-                <w:sz w:val="24"/>
-              </w:rPr>
-            </w:pPr>
-          </w:p>
-        </w:tc>
-        <w:tc>
-          <w:tcPr>
-            <w:tcW w:w="3021" w:type="dxa"/>
-          </w:tcPr>
-          <w:p>
-            <w:pPr>
-              <w:rPr>
-                <w:sz w:val="24"/>
-              </w:rPr>
-            </w:pPr>
           </w:p>
         </w:tc>
       </w:tr>
@@ -2957,7 +2971,7 @@
 </file>
 
 <file path=customXml/itemProps1.xml><?xml version="1.0" encoding="utf-8"?>
-<ds:datastoreItem xmlns:ds="http://schemas.openxmlformats.org/officeDocument/2006/customXml" ds:itemID="{930D4136-6F28-4D8A-994F-A97BD75C22D9}">
+<ds:datastoreItem xmlns:ds="http://schemas.openxmlformats.org/officeDocument/2006/customXml" ds:itemID="{77C4AA60-0954-4647-8FA5-BCC9BE5C9581}">
   <ds:schemaRefs>
     <ds:schemaRef ds:uri="http://schemas.openxmlformats.org/officeDocument/2006/bibliography"/>
   </ds:schemaRefs>

</xml_diff>

<commit_message>
added my role proposition
</commit_message>
<xml_diff>
--- a/ZPI-projekt.docx
+++ b/ZPI-projekt.docx
@@ -1762,52 +1762,66 @@
                 <w:sz w:val="24"/>
               </w:rPr>
             </w:pPr>
+          </w:p>
+        </w:tc>
+      </w:tr>
+      <w:tr>
+        <w:tc>
+          <w:tcPr>
+            <w:tcW w:w="3020" w:type="dxa"/>
+          </w:tcPr>
+          <w:p>
+            <w:pPr>
+              <w:rPr>
+                <w:sz w:val="24"/>
+              </w:rPr>
+            </w:pPr>
+            <w:r>
+              <w:rPr>
+                <w:sz w:val="24"/>
+              </w:rPr>
+              <w:t>Michał Krause</w:t>
+            </w:r>
+          </w:p>
+        </w:tc>
+        <w:tc>
+          <w:tcPr>
+            <w:tcW w:w="3021" w:type="dxa"/>
+          </w:tcPr>
+          <w:p>
+            <w:pPr>
+              <w:rPr>
+                <w:sz w:val="24"/>
+              </w:rPr>
+            </w:pPr>
+            <w:proofErr w:type="spellStart"/>
+            <w:r>
+              <w:rPr>
+                <w:sz w:val="24"/>
+              </w:rPr>
+              <w:t>Back</w:t>
+            </w:r>
+            <w:proofErr w:type="spellEnd"/>
+            <w:r>
+              <w:rPr>
+                <w:sz w:val="24"/>
+              </w:rPr>
+              <w:t>-end, Baza danych</w:t>
+            </w:r>
+          </w:p>
+        </w:tc>
+        <w:tc>
+          <w:tcPr>
+            <w:tcW w:w="3021" w:type="dxa"/>
+          </w:tcPr>
+          <w:p>
+            <w:pPr>
+              <w:rPr>
+                <w:sz w:val="24"/>
+              </w:rPr>
+            </w:pPr>
             <w:bookmarkStart w:id="0" w:name="_GoBack"/>
             <w:bookmarkEnd w:id="0"/>
-          </w:p>
-        </w:tc>
-      </w:tr>
-      <w:tr>
-        <w:tc>
-          <w:tcPr>
-            <w:tcW w:w="3020" w:type="dxa"/>
-          </w:tcPr>
-          <w:p>
-            <w:pPr>
-              <w:rPr>
-                <w:sz w:val="24"/>
-              </w:rPr>
-            </w:pPr>
-            <w:r>
-              <w:rPr>
-                <w:sz w:val="24"/>
-              </w:rPr>
-              <w:t>Michał Krause</w:t>
-            </w:r>
-          </w:p>
-        </w:tc>
-        <w:tc>
-          <w:tcPr>
-            <w:tcW w:w="3021" w:type="dxa"/>
-          </w:tcPr>
-          <w:p>
-            <w:pPr>
-              <w:rPr>
-                <w:sz w:val="24"/>
-              </w:rPr>
-            </w:pPr>
-          </w:p>
-        </w:tc>
-        <w:tc>
-          <w:tcPr>
-            <w:tcW w:w="3021" w:type="dxa"/>
-          </w:tcPr>
-          <w:p>
-            <w:pPr>
-              <w:rPr>
-                <w:sz w:val="24"/>
-              </w:rPr>
-            </w:pPr>
           </w:p>
         </w:tc>
       </w:tr>
@@ -2957,7 +2971,7 @@
 </file>
 
 <file path=customXml/itemProps1.xml><?xml version="1.0" encoding="utf-8"?>
-<ds:datastoreItem xmlns:ds="http://schemas.openxmlformats.org/officeDocument/2006/customXml" ds:itemID="{930D4136-6F28-4D8A-994F-A97BD75C22D9}">
+<ds:datastoreItem xmlns:ds="http://schemas.openxmlformats.org/officeDocument/2006/customXml" ds:itemID="{77C4AA60-0954-4647-8FA5-BCC9BE5C9581}">
   <ds:schemaRefs>
     <ds:schemaRef ds:uri="http://schemas.openxmlformats.org/officeDocument/2006/bibliography"/>
   </ds:schemaRefs>

</xml_diff>

<commit_message>
added two new functionalities to functionality list
</commit_message>
<xml_diff>
--- a/ZPI-projekt.docx
+++ b/ZPI-projekt.docx
@@ -502,20 +502,102 @@
               <w:rPr>
                 <w:sz w:val="24"/>
               </w:rPr>
+              <w:t>11.</w:t>
+            </w:r>
+          </w:p>
+        </w:tc>
+        <w:tc>
+          <w:tcPr>
+            <w:tcW w:w="7933" w:type="dxa"/>
+          </w:tcPr>
+          <w:p>
+            <w:pPr>
+              <w:rPr>
+                <w:sz w:val="24"/>
+              </w:rPr>
+            </w:pPr>
+            <w:r>
+              <w:rPr>
+                <w:sz w:val="24"/>
+              </w:rPr>
+              <w:t>Filtrowanie zasobów</w:t>
+            </w:r>
+          </w:p>
+        </w:tc>
+      </w:tr>
+      <w:tr>
+        <w:tc>
+          <w:tcPr>
+            <w:tcW w:w="1129" w:type="dxa"/>
+          </w:tcPr>
+          <w:p>
+            <w:pPr>
+              <w:rPr>
+                <w:sz w:val="24"/>
+              </w:rPr>
+            </w:pPr>
+            <w:r>
+              <w:rPr>
+                <w:sz w:val="24"/>
+              </w:rPr>
+              <w:t>12.</w:t>
+            </w:r>
+          </w:p>
+        </w:tc>
+        <w:tc>
+          <w:tcPr>
+            <w:tcW w:w="7933" w:type="dxa"/>
+          </w:tcPr>
+          <w:p>
+            <w:pPr>
+              <w:rPr>
+                <w:sz w:val="24"/>
+              </w:rPr>
+            </w:pPr>
+            <w:r>
+              <w:rPr>
+                <w:sz w:val="24"/>
+              </w:rPr>
+              <w:t>Umawianie spotkań między użytkownikami</w:t>
+            </w:r>
+          </w:p>
+        </w:tc>
+      </w:tr>
+      <w:tr>
+        <w:tc>
+          <w:tcPr>
+            <w:tcW w:w="1129" w:type="dxa"/>
+          </w:tcPr>
+          <w:p>
+            <w:pPr>
+              <w:rPr>
+                <w:sz w:val="24"/>
+              </w:rPr>
+            </w:pPr>
+            <w:r>
+              <w:rPr>
+                <w:sz w:val="24"/>
+              </w:rPr>
+              <w:t>13.</w:t>
+            </w:r>
+          </w:p>
+        </w:tc>
+        <w:tc>
+          <w:tcPr>
+            <w:tcW w:w="7933" w:type="dxa"/>
+          </w:tcPr>
+          <w:p>
+            <w:pPr>
+              <w:rPr>
+                <w:sz w:val="24"/>
+              </w:rPr>
+            </w:pPr>
+            <w:r>
+              <w:rPr>
+                <w:sz w:val="24"/>
+              </w:rPr>
               <w:t>…</w:t>
             </w:r>
-          </w:p>
-        </w:tc>
-        <w:tc>
-          <w:tcPr>
-            <w:tcW w:w="7933" w:type="dxa"/>
-          </w:tcPr>
-          <w:p>
-            <w:pPr>
-              <w:rPr>
-                <w:sz w:val="24"/>
-              </w:rPr>
-            </w:pPr>
           </w:p>
         </w:tc>
       </w:tr>
@@ -958,16 +1040,6 @@
         </w:tc>
       </w:tr>
     </w:tbl>
-    <w:p>
-      <w:pPr>
-        <w:pStyle w:val="Akapitzlist"/>
-        <w:ind w:left="357"/>
-        <w:rPr>
-          <w:b/>
-          <w:sz w:val="24"/>
-        </w:rPr>
-      </w:pPr>
-    </w:p>
     <w:p>
       <w:pPr>
         <w:rPr>
@@ -2971,7 +3043,7 @@
 </file>
 
 <file path=customXml/itemProps1.xml><?xml version="1.0" encoding="utf-8"?>
-<ds:datastoreItem xmlns:ds="http://schemas.openxmlformats.org/officeDocument/2006/customXml" ds:itemID="{77C4AA60-0954-4647-8FA5-BCC9BE5C9581}">
+<ds:datastoreItem xmlns:ds="http://schemas.openxmlformats.org/officeDocument/2006/customXml" ds:itemID="{0B810862-A9DC-4CAE-87CE-A336C35D6735}">
   <ds:schemaRefs>
     <ds:schemaRef ds:uri="http://schemas.openxmlformats.org/officeDocument/2006/bibliography"/>
   </ds:schemaRefs>

</xml_diff>

<commit_message>
added usecase, class and erd diagram
</commit_message>
<xml_diff>
--- a/ZPI-projekt.docx
+++ b/ZPI-projekt.docx
@@ -579,6 +579,46 @@
                 <w:sz w:val="24"/>
               </w:rPr>
               <w:t>13.</w:t>
+            </w:r>
+          </w:p>
+        </w:tc>
+        <w:tc>
+          <w:tcPr>
+            <w:tcW w:w="7933" w:type="dxa"/>
+          </w:tcPr>
+          <w:p>
+            <w:pPr>
+              <w:rPr>
+                <w:sz w:val="24"/>
+              </w:rPr>
+            </w:pPr>
+            <w:r>
+              <w:rPr>
+                <w:sz w:val="24"/>
+              </w:rPr>
+              <w:t>Zdobywanie punktów za wypożyczenie</w:t>
+            </w:r>
+            <w:bookmarkStart w:id="0" w:name="_GoBack"/>
+            <w:bookmarkEnd w:id="0"/>
+          </w:p>
+        </w:tc>
+      </w:tr>
+      <w:tr>
+        <w:tc>
+          <w:tcPr>
+            <w:tcW w:w="1129" w:type="dxa"/>
+          </w:tcPr>
+          <w:p>
+            <w:pPr>
+              <w:rPr>
+                <w:sz w:val="24"/>
+              </w:rPr>
+            </w:pPr>
+            <w:r>
+              <w:rPr>
+                <w:sz w:val="24"/>
+              </w:rPr>
+              <w:t>14.</w:t>
             </w:r>
           </w:p>
         </w:tc>
@@ -1052,6 +1092,7 @@
           <w:b/>
           <w:sz w:val="24"/>
         </w:rPr>
+        <w:lastRenderedPageBreak/>
         <w:br w:type="page"/>
       </w:r>
     </w:p>
@@ -1892,8 +1933,6 @@
                 <w:sz w:val="24"/>
               </w:rPr>
             </w:pPr>
-            <w:bookmarkStart w:id="0" w:name="_GoBack"/>
-            <w:bookmarkEnd w:id="0"/>
           </w:p>
         </w:tc>
       </w:tr>
@@ -3043,7 +3082,7 @@
 </file>
 
 <file path=customXml/itemProps1.xml><?xml version="1.0" encoding="utf-8"?>
-<ds:datastoreItem xmlns:ds="http://schemas.openxmlformats.org/officeDocument/2006/customXml" ds:itemID="{0B810862-A9DC-4CAE-87CE-A336C35D6735}">
+<ds:datastoreItem xmlns:ds="http://schemas.openxmlformats.org/officeDocument/2006/customXml" ds:itemID="{49031F8F-3956-48FF-98A1-4CE2335E1142}">
   <ds:schemaRefs>
     <ds:schemaRef ds:uri="http://schemas.openxmlformats.org/officeDocument/2006/bibliography"/>
   </ds:schemaRefs>

</xml_diff>